<commit_message>
|| A CORRIGER || Charte
</commit_message>
<xml_diff>
--- a/Avant-projet/docs originaux/[PI][IL] charte de projet.docx
+++ b/Avant-projet/docs originaux/[PI][IL] charte de projet.docx
@@ -96,29 +96,15 @@
           <w:szCs w:val="56"/>
         </w:rPr>
       </w:pPr>
-      <w:r>
-        <w:fldChar w:fldCharType="begin"/>
-      </w:r>
-      <w:r>
-        <w:instrText xml:space="preserve"> DOCPROPERTY  Title  \* MERGEFORMAT </w:instrText>
-      </w:r>
-      <w:r>
-        <w:fldChar w:fldCharType="separate"/>
-      </w:r>
-      <w:r>
-        <w:rPr>
-          <w:rStyle w:val="TitreProjetCar"/>
-          <w:szCs w:val="56"/>
-        </w:rPr>
-        <w:t>Charte de projet</w:t>
-      </w:r>
-      <w:r>
-        <w:rPr>
-          <w:rStyle w:val="TitreProjetCar"/>
-          <w:szCs w:val="56"/>
-        </w:rPr>
-        <w:fldChar w:fldCharType="end"/>
-      </w:r>
+      <w:fldSimple w:instr=" DOCPROPERTY  Title  \* MERGEFORMAT ">
+        <w:r>
+          <w:rPr>
+            <w:rStyle w:val="TitreProjetCar"/>
+            <w:szCs w:val="56"/>
+          </w:rPr>
+          <w:t>Charte de projet</w:t>
+        </w:r>
+      </w:fldSimple>
       <w:r>
         <w:rPr>
           <w:rStyle w:val="StyleTitreLatin36ptCar"/>
@@ -139,24 +125,14 @@
       <w:r>
         <w:t xml:space="preserve">Version </w:t>
       </w:r>
-      <w:r>
-        <w:fldChar w:fldCharType="begin"/>
-      </w:r>
-      <w:r>
-        <w:instrText xml:space="preserve"> DOCPROPERTY  Version  \* MERGEFORMAT </w:instrText>
-      </w:r>
-      <w:r>
-        <w:fldChar w:fldCharType="separate"/>
-      </w:r>
-      <w:r>
-        <w:t>1.</w:t>
-      </w:r>
-      <w:r>
-        <w:t>0</w:t>
-      </w:r>
-      <w:r>
-        <w:fldChar w:fldCharType="end"/>
-      </w:r>
+      <w:fldSimple w:instr=" DOCPROPERTY  Version  \* MERGEFORMAT ">
+        <w:r>
+          <w:t>1.</w:t>
+        </w:r>
+        <w:r>
+          <w:t>0</w:t>
+        </w:r>
+      </w:fldSimple>
     </w:p>
     <w:p>
       <w:pPr>
@@ -180,47 +156,32 @@
           <w:docGrid w:linePitch="299"/>
         </w:sectPr>
       </w:pPr>
-      <w:r>
-        <w:fldChar w:fldCharType="begin"/>
-      </w:r>
-      <w:r>
-        <w:instrText xml:space="preserve"> DOCPROPERTY  Date  \* MERGEFORMAT </w:instrText>
-      </w:r>
-      <w:r>
-        <w:fldChar w:fldCharType="separate"/>
-      </w:r>
-      <w:r>
-        <w:rPr>
-          <w:sz w:val="28"/>
-        </w:rPr>
-        <w:t>14</w:t>
-      </w:r>
-      <w:bookmarkStart w:id="0" w:name="_GoBack"/>
-      <w:bookmarkEnd w:id="0"/>
-      <w:r>
-        <w:rPr>
-          <w:sz w:val="28"/>
-        </w:rPr>
-        <w:t>/10</w:t>
-      </w:r>
-      <w:r>
-        <w:rPr>
-          <w:sz w:val="28"/>
-        </w:rPr>
-        <w:t>/201</w:t>
-      </w:r>
-      <w:r>
-        <w:rPr>
-          <w:sz w:val="28"/>
-        </w:rPr>
-        <w:t>5</w:t>
-      </w:r>
-      <w:r>
-        <w:rPr>
-          <w:sz w:val="28"/>
-        </w:rPr>
-        <w:fldChar w:fldCharType="end"/>
-      </w:r>
+      <w:fldSimple w:instr=" DOCPROPERTY  Date  \* MERGEFORMAT ">
+        <w:r>
+          <w:rPr>
+            <w:sz w:val="28"/>
+          </w:rPr>
+          <w:t>14</w:t>
+        </w:r>
+        <w:r>
+          <w:rPr>
+            <w:sz w:val="28"/>
+          </w:rPr>
+          <w:t>/10</w:t>
+        </w:r>
+        <w:r>
+          <w:rPr>
+            <w:sz w:val="28"/>
+          </w:rPr>
+          <w:t>/201</w:t>
+        </w:r>
+        <w:r>
+          <w:rPr>
+            <w:sz w:val="28"/>
+          </w:rPr>
+          <w:t>5</w:t>
+        </w:r>
+      </w:fldSimple>
     </w:p>
     <w:p>
       <w:pPr>
@@ -1630,22 +1591,22 @@
       <w:pPr>
         <w:pStyle w:val="Titre1"/>
       </w:pPr>
-      <w:bookmarkStart w:id="1" w:name="_Toc415564780"/>
+      <w:bookmarkStart w:id="0" w:name="_Toc415564780"/>
       <w:r>
         <w:lastRenderedPageBreak/>
         <w:t>Rôles et responsabilités</w:t>
       </w:r>
-      <w:bookmarkEnd w:id="1"/>
+      <w:bookmarkEnd w:id="0"/>
     </w:p>
     <w:p>
       <w:pPr>
         <w:pStyle w:val="Titre2"/>
       </w:pPr>
-      <w:bookmarkStart w:id="2" w:name="_Toc415564781"/>
+      <w:bookmarkStart w:id="1" w:name="_Toc415564781"/>
       <w:r>
         <w:t>Parties prenantes, rôles et coordonnées</w:t>
       </w:r>
-      <w:bookmarkEnd w:id="2"/>
+      <w:bookmarkEnd w:id="1"/>
     </w:p>
     <w:p/>
     <w:tbl>
@@ -2461,11 +2422,11 @@
       <w:pPr>
         <w:pStyle w:val="Titre2"/>
       </w:pPr>
-      <w:bookmarkStart w:id="3" w:name="_Toc415564782"/>
+      <w:bookmarkStart w:id="2" w:name="_Toc415564782"/>
       <w:r>
         <w:t>Organigramme de synthèse</w:t>
       </w:r>
-      <w:bookmarkEnd w:id="3"/>
+      <w:bookmarkEnd w:id="2"/>
     </w:p>
     <w:p/>
     <w:p>
@@ -2493,7 +2454,7 @@
       <w:pPr>
         <w:pStyle w:val="Titre1"/>
       </w:pPr>
-      <w:bookmarkStart w:id="4" w:name="_Toc415564783"/>
+      <w:bookmarkStart w:id="3" w:name="_Toc415564783"/>
       <w:r>
         <w:lastRenderedPageBreak/>
         <w:t>Modalités</w:t>
@@ -2501,7 +2462,7 @@
       <w:r>
         <w:t xml:space="preserve"> de déroulement du projet</w:t>
       </w:r>
-      <w:bookmarkEnd w:id="4"/>
+      <w:bookmarkEnd w:id="3"/>
       <w:r>
         <w:t xml:space="preserve"> </w:t>
       </w:r>
@@ -2510,14 +2471,14 @@
       <w:pPr>
         <w:pStyle w:val="Titre2"/>
       </w:pPr>
-      <w:bookmarkStart w:id="5" w:name="_Toc415564784"/>
+      <w:bookmarkStart w:id="4" w:name="_Toc415564784"/>
       <w:r>
         <w:t xml:space="preserve">Gestion du </w:t>
       </w:r>
       <w:r>
         <w:t>board agile</w:t>
       </w:r>
-      <w:bookmarkEnd w:id="5"/>
+      <w:bookmarkEnd w:id="4"/>
     </w:p>
     <w:p/>
     <w:p>
@@ -2527,7 +2488,7 @@
           <w:u w:val="single"/>
         </w:rPr>
       </w:pPr>
-      <w:bookmarkStart w:id="6" w:name="_Toc415564785"/>
+      <w:bookmarkStart w:id="5" w:name="_Toc415564785"/>
       <w:r>
         <w:t xml:space="preserve">Le board Trello est à cette adresse : </w:t>
       </w:r>
@@ -2652,196 +2613,200 @@
       <w:r>
         <w:t>Evaluation des charges et calendrier cible</w:t>
       </w:r>
+      <w:bookmarkEnd w:id="5"/>
+    </w:p>
+    <w:p/>
+    <w:p>
+      <w:pPr>
+        <w:spacing w:after="0"/>
+      </w:pPr>
+      <w:r>
+        <w:t>Le projet comportera 4 itérations :</w:t>
+      </w:r>
+    </w:p>
+    <w:p>
+      <w:pPr>
+        <w:spacing w:after="0"/>
+      </w:pPr>
+    </w:p>
+    <w:p>
+      <w:pPr>
+        <w:spacing w:after="0"/>
+      </w:pPr>
+      <w:r>
+        <w:t>L’itération 0 est réservée à la création et à la rédaction des documents avant-projets. Elle se finira le</w:t>
+      </w:r>
+      <w:r>
+        <w:t xml:space="preserve"> 24 octobre</w:t>
+      </w:r>
+      <w:r>
+        <w:t xml:space="preserve"> et durera 14</w:t>
+      </w:r>
+      <w:r>
+        <w:t xml:space="preserve"> </w:t>
+      </w:r>
+      <w:r>
+        <w:t xml:space="preserve">jours soit 21 </w:t>
+      </w:r>
+      <w:r>
+        <w:t>heures (</w:t>
+      </w:r>
+      <w:r>
+        <w:t>7</w:t>
+      </w:r>
+      <w:r>
+        <w:t xml:space="preserve"> séances de 3 heures de PI)</w:t>
+      </w:r>
+    </w:p>
+    <w:p>
+      <w:pPr>
+        <w:spacing w:after="0"/>
+      </w:pPr>
+    </w:p>
+    <w:p>
+      <w:pPr>
+        <w:spacing w:after="0"/>
+      </w:pPr>
+      <w:r>
+        <w:t xml:space="preserve">L’itération 1 se terminera le </w:t>
+      </w:r>
+      <w:r>
+        <w:t>21</w:t>
+      </w:r>
+      <w:r>
+        <w:t xml:space="preserve"> </w:t>
+      </w:r>
+      <w:r>
+        <w:t>novembre et durera 28</w:t>
+      </w:r>
+      <w:r>
+        <w:t xml:space="preserve"> jours soit 57</w:t>
+      </w:r>
+      <w:r>
+        <w:t xml:space="preserve"> heures (</w:t>
+      </w:r>
+      <w:r>
+        <w:t>19</w:t>
+      </w:r>
+      <w:r>
+        <w:t xml:space="preserve"> séances de 3 heures de PI).</w:t>
+      </w:r>
+    </w:p>
+    <w:p>
+      <w:pPr>
+        <w:spacing w:after="0"/>
+      </w:pPr>
+    </w:p>
+    <w:p>
+      <w:pPr>
+        <w:spacing w:after="0"/>
+      </w:pPr>
+      <w:r>
+        <w:t>L’itération 2 se terminera le 20</w:t>
+      </w:r>
+      <w:r>
+        <w:t xml:space="preserve"> </w:t>
+      </w:r>
+      <w:r>
+        <w:t>décembre</w:t>
+      </w:r>
+      <w:r>
+        <w:t xml:space="preserve"> et </w:t>
+      </w:r>
+      <w:r>
+        <w:t>durera 29</w:t>
+      </w:r>
+      <w:r>
+        <w:t xml:space="preserve"> jours soit 66 heures (22</w:t>
+      </w:r>
+      <w:r>
+        <w:t xml:space="preserve"> séances de 3 heures de PI).</w:t>
+      </w:r>
+    </w:p>
+    <w:p>
+      <w:pPr>
+        <w:spacing w:after="0"/>
+      </w:pPr>
+    </w:p>
+    <w:p>
+      <w:pPr>
+        <w:spacing w:after="0"/>
+      </w:pPr>
+      <w:r>
+        <w:t>L’itération 3 se terminera le 2</w:t>
+      </w:r>
+      <w:r>
+        <w:t>4 janvier</w:t>
+      </w:r>
+      <w:r>
+        <w:t xml:space="preserve"> et </w:t>
+      </w:r>
+      <w:r>
+        <w:t>durera 34</w:t>
+      </w:r>
+      <w:r>
+        <w:t xml:space="preserve"> jours soit</w:t>
+      </w:r>
+      <w:r>
+        <w:t xml:space="preserve"> 75</w:t>
+      </w:r>
+      <w:r>
+        <w:t xml:space="preserve"> heures (2</w:t>
+      </w:r>
+      <w:r>
+        <w:t>5</w:t>
+      </w:r>
+      <w:r>
+        <w:t xml:space="preserve"> séances de 3 heures de PI).</w:t>
+      </w:r>
+    </w:p>
+    <w:p>
+      <w:pPr>
+        <w:spacing w:after="0"/>
+      </w:pPr>
+    </w:p>
+    <w:p>
+      <w:pPr>
+        <w:spacing w:after="0"/>
+      </w:pPr>
+      <w:r>
+        <w:t xml:space="preserve">Le projet sera réalisé en 198 heures soit </w:t>
+      </w:r>
+      <w:r>
+        <w:t>3</w:t>
+      </w:r>
+      <w:r>
+        <w:t>3</w:t>
+      </w:r>
+      <w:r>
+        <w:t xml:space="preserve"> jours (6 heures par jour) et réparti entre les 4 membres</w:t>
+      </w:r>
+      <w:r>
+        <w:t xml:space="preserve"> du projet ce qui équivaut à 132</w:t>
+      </w:r>
+      <w:r>
+        <w:t xml:space="preserve"> jours/homme.</w:t>
+      </w:r>
+    </w:p>
+    <w:p/>
+    <w:p>
+      <w:pPr>
+        <w:pStyle w:val="Titre2"/>
+      </w:pPr>
+      <w:bookmarkStart w:id="6" w:name="_Toc415564786"/>
+    </w:p>
+    <w:p>
+      <w:pPr>
+        <w:pStyle w:val="Titre2"/>
+      </w:pPr>
+      <w:r>
+        <w:t>Planification initiale</w:t>
+      </w:r>
       <w:bookmarkEnd w:id="6"/>
     </w:p>
     <w:p/>
     <w:p>
-      <w:pPr>
-        <w:spacing w:after="0"/>
-      </w:pPr>
-      <w:r>
-        <w:t>Le projet comportera 4 itérations :</w:t>
-      </w:r>
-    </w:p>
-    <w:p>
-      <w:pPr>
-        <w:spacing w:after="0"/>
-      </w:pPr>
-    </w:p>
-    <w:p>
-      <w:pPr>
-        <w:spacing w:after="0"/>
-      </w:pPr>
-      <w:r>
-        <w:t>L’itération 0 est réservée à la création et à la rédaction des documents avant-projets. Elle se finira le</w:t>
-      </w:r>
-      <w:r>
-        <w:t xml:space="preserve"> 24 octobre</w:t>
-      </w:r>
-      <w:r>
-        <w:t xml:space="preserve"> et durera 14</w:t>
-      </w:r>
-      <w:r>
-        <w:t xml:space="preserve"> </w:t>
-      </w:r>
-      <w:r>
-        <w:t xml:space="preserve">jours soit 21 </w:t>
-      </w:r>
-      <w:r>
-        <w:t>heures (</w:t>
-      </w:r>
-      <w:r>
-        <w:t>7</w:t>
-      </w:r>
-      <w:r>
-        <w:t xml:space="preserve"> séances de 3 heures de PI)</w:t>
-      </w:r>
-    </w:p>
-    <w:p>
-      <w:pPr>
-        <w:spacing w:after="0"/>
-      </w:pPr>
-    </w:p>
-    <w:p>
-      <w:pPr>
-        <w:spacing w:after="0"/>
-      </w:pPr>
-      <w:r>
-        <w:t xml:space="preserve">L’itération 1 se terminera le </w:t>
-      </w:r>
-      <w:r>
-        <w:t>21</w:t>
-      </w:r>
-      <w:r>
-        <w:t xml:space="preserve"> </w:t>
-      </w:r>
-      <w:r>
-        <w:t>novembre et durera 28</w:t>
-      </w:r>
-      <w:r>
-        <w:t xml:space="preserve"> jours soit 57</w:t>
-      </w:r>
-      <w:r>
-        <w:t xml:space="preserve"> heures (</w:t>
-      </w:r>
-      <w:r>
-        <w:t>19</w:t>
-      </w:r>
-      <w:r>
-        <w:t xml:space="preserve"> séances de 3 heures de PI).</w:t>
-      </w:r>
-    </w:p>
-    <w:p>
-      <w:pPr>
-        <w:spacing w:after="0"/>
-      </w:pPr>
-    </w:p>
-    <w:p>
-      <w:pPr>
-        <w:spacing w:after="0"/>
-      </w:pPr>
-      <w:r>
-        <w:t>L’itération 2 se terminera le 20</w:t>
-      </w:r>
-      <w:r>
-        <w:t xml:space="preserve"> </w:t>
-      </w:r>
-      <w:r>
-        <w:t>décembre</w:t>
-      </w:r>
-      <w:r>
-        <w:t xml:space="preserve"> et </w:t>
-      </w:r>
-      <w:r>
-        <w:t>durera 29</w:t>
-      </w:r>
-      <w:r>
-        <w:t xml:space="preserve"> jours soit 66 heures (22</w:t>
-      </w:r>
-      <w:r>
-        <w:t xml:space="preserve"> séances de 3 heures de PI).</w:t>
-      </w:r>
-    </w:p>
-    <w:p>
-      <w:pPr>
-        <w:spacing w:after="0"/>
-      </w:pPr>
-    </w:p>
-    <w:p>
-      <w:pPr>
-        <w:spacing w:after="0"/>
-      </w:pPr>
-      <w:r>
-        <w:t>L’itération 3 se terminera le 2</w:t>
-      </w:r>
-      <w:r>
-        <w:t>4 janvier</w:t>
-      </w:r>
-      <w:r>
-        <w:t xml:space="preserve"> et </w:t>
-      </w:r>
-      <w:r>
-        <w:t>durera 34</w:t>
-      </w:r>
-      <w:r>
-        <w:t xml:space="preserve"> jours soit</w:t>
-      </w:r>
-      <w:r>
-        <w:t xml:space="preserve"> 75</w:t>
-      </w:r>
-      <w:r>
-        <w:t xml:space="preserve"> heures (2</w:t>
-      </w:r>
-      <w:r>
-        <w:t>5</w:t>
-      </w:r>
-      <w:r>
-        <w:t xml:space="preserve"> séances de 3 heures de PI).</w:t>
-      </w:r>
-    </w:p>
-    <w:p>
-      <w:pPr>
-        <w:spacing w:after="0"/>
-      </w:pPr>
-    </w:p>
-    <w:p>
-      <w:pPr>
-        <w:spacing w:after="0"/>
-      </w:pPr>
-      <w:r>
-        <w:t xml:space="preserve">Le projet sera réalisé en 198 heures soit </w:t>
-      </w:r>
-      <w:r>
-        <w:t>3</w:t>
-      </w:r>
-      <w:r>
-        <w:t>3</w:t>
-      </w:r>
-      <w:r>
-        <w:t xml:space="preserve"> jours (6 heures par jour) et réparti entre les 4 membres</w:t>
-      </w:r>
-      <w:r>
-        <w:t xml:space="preserve"> du projet ce qui équivaut à 132</w:t>
-      </w:r>
-      <w:r>
-        <w:t xml:space="preserve"> jours/homme.</w:t>
-      </w:r>
-    </w:p>
-    <w:p/>
-    <w:p>
-      <w:pPr>
-        <w:pStyle w:val="Titre2"/>
-      </w:pPr>
-      <w:bookmarkStart w:id="7" w:name="_Toc415564786"/>
-      <w:r>
-        <w:t>Planification initiale</w:t>
-      </w:r>
-      <w:bookmarkEnd w:id="7"/>
-    </w:p>
-    <w:p/>
-    <w:p>
-      <w:r>
-        <w:lastRenderedPageBreak/>
+      <w:r>
         <w:t xml:space="preserve">Itération 1 : </w:t>
       </w:r>
     </w:p>
@@ -2931,11 +2896,11 @@
       <w:pPr>
         <w:pStyle w:val="Titre2"/>
       </w:pPr>
-      <w:bookmarkStart w:id="8" w:name="_Toc415564787"/>
+      <w:bookmarkStart w:id="7" w:name="_Toc415564787"/>
       <w:r>
         <w:t>Gestion du reporting</w:t>
       </w:r>
-      <w:bookmarkEnd w:id="8"/>
+      <w:bookmarkEnd w:id="7"/>
     </w:p>
     <w:p/>
     <w:p>
@@ -2964,15 +2929,6 @@
     </w:p>
     <w:p>
       <w:pPr>
-        <w:rPr>
-          <w:rStyle w:val="Titre3Car"/>
-          <w:sz w:val="26"/>
-          <w:szCs w:val="26"/>
-        </w:rPr>
-      </w:pPr>
-    </w:p>
-    <w:p>
-      <w:pPr>
         <w:pStyle w:val="Titre2"/>
         <w:rPr>
           <w:rStyle w:val="Titre3Car"/>
@@ -2980,7 +2936,7 @@
           <w:bCs/>
         </w:rPr>
       </w:pPr>
-      <w:bookmarkStart w:id="9" w:name="_Toc415564788"/>
+      <w:bookmarkStart w:id="8" w:name="_Toc415564788"/>
       <w:r>
         <w:rPr>
           <w:rStyle w:val="Titre3Car"/>
@@ -3005,7 +2961,7 @@
         </w:rPr>
         <w:t>avec les parties prenantes</w:t>
       </w:r>
-      <w:bookmarkEnd w:id="9"/>
+      <w:bookmarkEnd w:id="8"/>
     </w:p>
     <w:p>
       <w:pPr>
@@ -3064,7 +3020,29 @@
           <w:bCs/>
         </w:rPr>
       </w:pPr>
-      <w:bookmarkStart w:id="10" w:name="_Toc415564789"/>
+      <w:bookmarkStart w:id="9" w:name="_Toc415564789"/>
+    </w:p>
+    <w:p>
+      <w:pPr>
+        <w:pStyle w:val="Titre2"/>
+        <w:rPr>
+          <w:rStyle w:val="Titre3Car"/>
+          <w:b/>
+          <w:bCs/>
+        </w:rPr>
+      </w:pPr>
+    </w:p>
+    <w:p>
+      <w:pPr>
+        <w:pStyle w:val="Titre2"/>
+        <w:rPr>
+          <w:rStyle w:val="Titre3Car"/>
+          <w:b/>
+          <w:bCs/>
+        </w:rPr>
+      </w:pPr>
+      <w:bookmarkStart w:id="10" w:name="_GoBack"/>
+      <w:bookmarkEnd w:id="10"/>
       <w:r>
         <w:rPr>
           <w:rStyle w:val="Titre3Car"/>
@@ -3073,7 +3051,7 @@
         </w:rPr>
         <w:t>Gestion de la documentation</w:t>
       </w:r>
-      <w:bookmarkEnd w:id="10"/>
+      <w:bookmarkEnd w:id="9"/>
     </w:p>
     <w:p/>
     <w:p>
@@ -3125,7 +3103,6 @@
         </w:numPr>
       </w:pPr>
       <w:r>
-        <w:lastRenderedPageBreak/>
         <w:t>Les espaces sont remplacés par des « _ »</w:t>
       </w:r>
     </w:p>
@@ -3438,27 +3415,14 @@
     <w:r>
       <w:t>/</w:t>
     </w:r>
-    <w:r>
-      <w:fldChar w:fldCharType="begin"/>
-    </w:r>
-    <w:r>
-      <w:instrText xml:space="preserve"> NUMPAGES  \* Arabic  \* MERGEFORMAT </w:instrText>
-    </w:r>
-    <w:r>
-      <w:fldChar w:fldCharType="separate"/>
-    </w:r>
-    <w:r>
-      <w:rPr>
-        <w:noProof/>
-      </w:rPr>
-      <w:t>7</w:t>
-    </w:r>
-    <w:r>
-      <w:rPr>
-        <w:noProof/>
-      </w:rPr>
-      <w:fldChar w:fldCharType="end"/>
-    </w:r>
+    <w:fldSimple w:instr=" NUMPAGES  \* Arabic  \* MERGEFORMAT ">
+      <w:r>
+        <w:rPr>
+          <w:noProof/>
+        </w:rPr>
+        <w:t>7</w:t>
+      </w:r>
+    </w:fldSimple>
   </w:p>
 </w:ftr>
 </file>
@@ -11464,7 +11428,7 @@
 </file>
 
 <file path=customXml/itemProps1.xml><?xml version="1.0" encoding="utf-8"?>
-<ds:datastoreItem xmlns:ds="http://schemas.openxmlformats.org/officeDocument/2006/customXml" ds:itemID="{37B25B2E-1C13-4FB4-A289-D84DBB15ED80}">
+<ds:datastoreItem xmlns:ds="http://schemas.openxmlformats.org/officeDocument/2006/customXml" ds:itemID="{5CE8B98D-3C67-4F74-BA7A-971D685483F7}">
   <ds:schemaRefs>
     <ds:schemaRef ds:uri="http://schemas.openxmlformats.org/officeDocument/2006/bibliography"/>
   </ds:schemaRefs>

</xml_diff>